<commit_message>
Adding logic for unsupported files and newest code.
</commit_message>
<xml_diff>
--- a/upwork-devs/MaNe2020/documentation/MappingXML.docx
+++ b/upwork-devs/MaNe2020/documentation/MappingXML.docx
@@ -37,10 +37,7 @@
         <w:spacing w:after="0"/>
       </w:pPr>
       <w:r>
-        <w:t>SLIDE #1</w:t>
-      </w:r>
-      <w:r>
-        <w:t xml:space="preserve">: </w:t>
+        <w:t xml:space="preserve">SLIDE #1: </w:t>
       </w:r>
       <w:r>
         <w:t>Overall summary and overview</w:t>
@@ -69,10 +66,7 @@
         <w:spacing w:after="0"/>
       </w:pPr>
       <w:r>
-        <w:t>number of files per file type</w:t>
-      </w:r>
-      <w:r>
-        <w:t xml:space="preserve"> (graph)</w:t>
+        <w:t>number of files per file type (graph)</w:t>
       </w:r>
     </w:p>
     <w:p>
@@ -111,13 +105,7 @@
         <w:spacing w:after="0"/>
       </w:pPr>
       <w:r>
-        <w:t xml:space="preserve">number of </w:t>
-      </w:r>
-      <w:r>
-        <w:t>quarantined</w:t>
-      </w:r>
-      <w:r>
-        <w:t xml:space="preserve"> files</w:t>
+        <w:t>number of quarantined files</w:t>
       </w:r>
     </w:p>
     <w:p>
@@ -159,10 +147,7 @@
         </w:numPr>
       </w:pPr>
       <w:r>
-        <w:t>these results are present per file upload, not as general data</w:t>
-      </w:r>
-      <w:r>
-        <w:t xml:space="preserve"> – crawler for extracting them</w:t>
+        <w:t>these results are present per file upload, not as general data – crawler for extracting them</w:t>
       </w:r>
     </w:p>
     <w:p>
@@ -208,10 +193,7 @@
         </w:rPr>
       </w:pPr>
       <w:r>
-        <w:t>S</w:t>
-      </w:r>
-      <w:r>
-        <w:t xml:space="preserve">imilar output/data as </w:t>
+        <w:t xml:space="preserve">Similar output/data as </w:t>
       </w:r>
       <w:proofErr w:type="gramStart"/>
       <w:r>
@@ -236,10 +218,7 @@
         </w:numPr>
       </w:pPr>
       <w:r>
-        <w:t>FILE ATTRIBUTES</w:t>
-      </w:r>
-      <w:r>
-        <w:t>: type, size, name</w:t>
+        <w:t>FILE ATTRIBUTES: type, size, name</w:t>
       </w:r>
     </w:p>
     <w:p>
@@ -251,16 +230,7 @@
         </w:numPr>
       </w:pPr>
       <w:r>
-        <w:t xml:space="preserve">ACTIVE CONTENT THAT HAS BEEN SANITISED (REMOVED) </w:t>
-      </w:r>
-      <w:r>
-        <w:t>–</w:t>
-      </w:r>
-      <w:r>
-        <w:t xml:space="preserve"> </w:t>
-      </w:r>
-      <w:r>
-        <w:t xml:space="preserve">metadata, </w:t>
+        <w:t xml:space="preserve">ACTIVE CONTENT THAT HAS BEEN SANITISED (REMOVED) – metadata, </w:t>
       </w:r>
       <w:proofErr w:type="spellStart"/>
       <w:r>
@@ -310,18 +280,539 @@
     </w:p>
     <w:p>
       <w:r>
-        <w:t xml:space="preserve">Try to find more on: </w:t>
-      </w:r>
-      <w:r>
-        <w:t>https://glasswallsolutions.com/wp-content/uploads/2020/01/Glasswall-d-FIRST-Technology.pdf</w:t>
+        <w:t>Try to find more on: https://glasswallsolutions.com/wp-content/uploads/2020/01/Glasswall-d-FIRST-Technology.pdf</w:t>
       </w:r>
     </w:p>
     <w:p>
       <w:r>
         <w:tab/>
       </w:r>
+    </w:p>
+    <w:p/>
+    <w:p/>
+    <w:p/>
+    <w:p/>
+    <w:p/>
+    <w:p/>
+    <w:p/>
+    <w:p/>
+    <w:p>
+      <w:pPr>
+        <w:spacing w:after="0" w:line="240" w:lineRule="auto"/>
+        <w:rPr>
+          <w:rFonts w:ascii="Calibri" w:eastAsia="Times New Roman" w:hAnsi="Calibri" w:cs="Calibri"/>
+          <w:color w:val="000000"/>
+        </w:rPr>
+      </w:pPr>
+      <w:r>
+        <w:rPr>
+          <w:rFonts w:ascii="Calibri" w:eastAsia="Times New Roman" w:hAnsi="Calibri" w:cs="Calibri"/>
+          <w:color w:val="000000"/>
+        </w:rPr>
+        <w:t xml:space="preserve">What gets sanitized (content management policy across supported file types): </w:t>
+      </w:r>
+    </w:p>
+    <w:p>
+      <w:pPr>
+        <w:spacing w:after="0" w:line="240" w:lineRule="auto"/>
+        <w:rPr>
+          <w:rFonts w:ascii="Calibri" w:eastAsia="Times New Roman" w:hAnsi="Calibri" w:cs="Calibri"/>
+          <w:color w:val="000000"/>
+        </w:rPr>
+      </w:pPr>
+    </w:p>
+    <w:p>
+      <w:pPr>
+        <w:spacing w:after="0" w:line="240" w:lineRule="auto"/>
+        <w:rPr>
+          <w:rFonts w:ascii="Calibri" w:eastAsia="Times New Roman" w:hAnsi="Calibri" w:cs="Calibri"/>
+          <w:color w:val="000000"/>
+        </w:rPr>
+      </w:pPr>
+      <w:r>
+        <w:drawing>
+          <wp:inline distT="0" distB="0" distL="0" distR="0" wp14:anchorId="7BCA6D5A" wp14:editId="73FAB51C">
+            <wp:extent cx="5943600" cy="1776730"/>
+            <wp:effectExtent l="0" t="0" r="0" b="0"/>
+            <wp:docPr id="1" name="Picture 1"/>
+            <wp:cNvGraphicFramePr>
+              <a:graphicFrameLocks xmlns:a="http://schemas.openxmlformats.org/drawingml/2006/main" noChangeAspect="1"/>
+            </wp:cNvGraphicFramePr>
+            <a:graphic xmlns:a="http://schemas.openxmlformats.org/drawingml/2006/main">
+              <a:graphicData uri="http://schemas.openxmlformats.org/drawingml/2006/picture">
+                <pic:pic xmlns:pic="http://schemas.openxmlformats.org/drawingml/2006/picture">
+                  <pic:nvPicPr>
+                    <pic:cNvPr id="0" name="Picture 1"/>
+                    <pic:cNvPicPr>
+                      <a:picLocks noChangeAspect="1" noChangeArrowheads="1"/>
+                    </pic:cNvPicPr>
+                  </pic:nvPicPr>
+                  <pic:blipFill>
+                    <a:blip r:embed="rId8" cstate="print">
+                      <a:extLst>
+                        <a:ext uri="{28A0092B-C50C-407E-A947-70E740481C1C}">
+                          <a14:useLocalDpi xmlns:a14="http://schemas.microsoft.com/office/drawing/2010/main" val="0"/>
+                        </a:ext>
+                      </a:extLst>
+                    </a:blip>
+                    <a:srcRect/>
+                    <a:stretch>
+                      <a:fillRect/>
+                    </a:stretch>
+                  </pic:blipFill>
+                  <pic:spPr bwMode="auto">
+                    <a:xfrm>
+                      <a:off x="0" y="0"/>
+                      <a:ext cx="5943600" cy="1776730"/>
+                    </a:xfrm>
+                    <a:prstGeom prst="rect">
+                      <a:avLst/>
+                    </a:prstGeom>
+                    <a:noFill/>
+                    <a:ln>
+                      <a:noFill/>
+                    </a:ln>
+                  </pic:spPr>
+                </pic:pic>
+              </a:graphicData>
+            </a:graphic>
+          </wp:inline>
+        </w:drawing>
+      </w:r>
+    </w:p>
+    <w:p>
+      <w:pPr>
+        <w:spacing w:after="0" w:line="240" w:lineRule="auto"/>
+        <w:rPr>
+          <w:rFonts w:ascii="Calibri" w:eastAsia="Times New Roman" w:hAnsi="Calibri" w:cs="Calibri"/>
+          <w:color w:val="000000"/>
+        </w:rPr>
+      </w:pPr>
+    </w:p>
+    <w:p>
+      <w:pPr>
+        <w:spacing w:after="0" w:line="240" w:lineRule="auto"/>
+        <w:rPr>
+          <w:rFonts w:ascii="Calibri" w:eastAsia="Times New Roman" w:hAnsi="Calibri" w:cs="Calibri"/>
+          <w:color w:val="000000"/>
+        </w:rPr>
+      </w:pPr>
+      <w:r>
+        <w:rPr>
+          <w:rFonts w:ascii="Calibri" w:eastAsia="Times New Roman" w:hAnsi="Calibri" w:cs="Calibri"/>
+          <w:color w:val="000000"/>
+        </w:rPr>
+        <w:t xml:space="preserve">For tiff extension, there is no policy for sanitization, just that </w:t>
+      </w:r>
+      <w:proofErr w:type="spellStart"/>
+      <w:r>
+        <w:rPr>
+          <w:rFonts w:ascii="Calibri" w:eastAsia="Times New Roman" w:hAnsi="Calibri" w:cs="Calibri"/>
+          <w:color w:val="000000"/>
+        </w:rPr>
+        <w:t>geotiff</w:t>
+      </w:r>
+      <w:proofErr w:type="spellEnd"/>
+      <w:r>
+        <w:rPr>
+          <w:rFonts w:ascii="Calibri" w:eastAsia="Times New Roman" w:hAnsi="Calibri" w:cs="Calibri"/>
+          <w:color w:val="000000"/>
+        </w:rPr>
+        <w:t xml:space="preserve"> is allowed. </w:t>
+      </w:r>
+    </w:p>
+    <w:p>
+      <w:pPr>
+        <w:spacing w:after="0" w:line="240" w:lineRule="auto"/>
+        <w:rPr>
+          <w:rFonts w:ascii="Calibri" w:eastAsia="Times New Roman" w:hAnsi="Calibri" w:cs="Calibri"/>
+          <w:color w:val="000000"/>
+        </w:rPr>
+      </w:pPr>
+    </w:p>
+    <w:p>
+      <w:pPr>
+        <w:spacing w:after="0" w:line="240" w:lineRule="auto"/>
+        <w:rPr>
+          <w:rFonts w:ascii="Calibri" w:eastAsia="Times New Roman" w:hAnsi="Calibri" w:cs="Calibri"/>
+          <w:color w:val="000000"/>
+        </w:rPr>
+      </w:pPr>
+    </w:p>
+    <w:p>
+      <w:pPr>
+        <w:spacing w:after="0" w:line="240" w:lineRule="auto"/>
+        <w:rPr>
+          <w:rFonts w:ascii="Calibri" w:eastAsia="Times New Roman" w:hAnsi="Calibri" w:cs="Calibri"/>
+          <w:color w:val="000000"/>
+        </w:rPr>
+      </w:pPr>
+      <w:r>
+        <w:rPr>
+          <w:rFonts w:ascii="Calibri" w:eastAsia="Times New Roman" w:hAnsi="Calibri" w:cs="Calibri"/>
+          <w:color w:val="000000"/>
+        </w:rPr>
+        <w:t>E</w:t>
+      </w:r>
+      <w:r>
+        <w:rPr>
+          <w:rFonts w:ascii="Calibri" w:eastAsia="Times New Roman" w:hAnsi="Calibri" w:cs="Calibri"/>
+          <w:color w:val="000000"/>
+        </w:rPr>
+        <w:t>ach file has specific # of content</w:t>
+      </w:r>
+      <w:r>
+        <w:rPr>
+          <w:rFonts w:ascii="Calibri" w:eastAsia="Times New Roman" w:hAnsi="Calibri" w:cs="Calibri"/>
+          <w:color w:val="000000"/>
+        </w:rPr>
+        <w:t xml:space="preserve"> groups</w:t>
+      </w:r>
+    </w:p>
+    <w:p>
+      <w:pPr>
+        <w:spacing w:after="0" w:line="240" w:lineRule="auto"/>
+        <w:rPr>
+          <w:rFonts w:ascii="Calibri" w:eastAsia="Times New Roman" w:hAnsi="Calibri" w:cs="Calibri"/>
+          <w:color w:val="000000"/>
+        </w:rPr>
+      </w:pPr>
+      <w:r>
+        <w:rPr>
+          <w:rFonts w:ascii="Calibri" w:eastAsia="Times New Roman" w:hAnsi="Calibri" w:cs="Calibri"/>
+          <w:color w:val="000000"/>
+        </w:rPr>
+        <w:t>Each content group has 4 sections:</w:t>
+      </w:r>
+    </w:p>
+    <w:p>
+      <w:pPr>
+        <w:pStyle w:val="ListParagraph"/>
+        <w:numPr>
+          <w:ilvl w:val="0"/>
+          <w:numId w:val="7"/>
+        </w:numPr>
+        <w:spacing w:after="0" w:line="240" w:lineRule="auto"/>
+        <w:rPr>
+          <w:rFonts w:ascii="Calibri" w:eastAsia="Times New Roman" w:hAnsi="Calibri" w:cs="Calibri"/>
+          <w:color w:val="000000"/>
+        </w:rPr>
+      </w:pPr>
+      <w:r>
+        <w:rPr>
+          <w:rFonts w:ascii="Calibri" w:eastAsia="Times New Roman" w:hAnsi="Calibri" w:cs="Calibri"/>
+          <w:color w:val="000000"/>
+        </w:rPr>
+        <w:t>Brief description</w:t>
+      </w:r>
+    </w:p>
+    <w:p>
+      <w:pPr>
+        <w:pStyle w:val="ListParagraph"/>
+        <w:numPr>
+          <w:ilvl w:val="0"/>
+          <w:numId w:val="7"/>
+        </w:numPr>
+        <w:spacing w:after="0" w:line="240" w:lineRule="auto"/>
+        <w:rPr>
+          <w:rFonts w:ascii="Calibri" w:eastAsia="Times New Roman" w:hAnsi="Calibri" w:cs="Calibri"/>
+          <w:color w:val="000000"/>
+        </w:rPr>
+      </w:pPr>
+      <w:r>
+        <w:rPr>
+          <w:rFonts w:ascii="Calibri" w:eastAsia="Times New Roman" w:hAnsi="Calibri" w:cs="Calibri"/>
+          <w:color w:val="000000"/>
+        </w:rPr>
+        <w:t>Sanitization items</w:t>
+      </w:r>
+    </w:p>
+    <w:p>
+      <w:pPr>
+        <w:pStyle w:val="ListParagraph"/>
+        <w:numPr>
+          <w:ilvl w:val="0"/>
+          <w:numId w:val="7"/>
+        </w:numPr>
+        <w:spacing w:after="0" w:line="240" w:lineRule="auto"/>
+        <w:rPr>
+          <w:rFonts w:ascii="Calibri" w:eastAsia="Times New Roman" w:hAnsi="Calibri" w:cs="Calibri"/>
+          <w:color w:val="000000"/>
+        </w:rPr>
+      </w:pPr>
+      <w:r>
+        <w:rPr>
+          <w:rFonts w:ascii="Calibri" w:eastAsia="Times New Roman" w:hAnsi="Calibri" w:cs="Calibri"/>
+          <w:color w:val="000000"/>
+        </w:rPr>
+        <w:t>Remedy items</w:t>
+      </w:r>
+    </w:p>
+    <w:p>
+      <w:pPr>
+        <w:pStyle w:val="ListParagraph"/>
+        <w:numPr>
+          <w:ilvl w:val="0"/>
+          <w:numId w:val="7"/>
+        </w:numPr>
+        <w:spacing w:after="0" w:line="240" w:lineRule="auto"/>
+        <w:rPr>
+          <w:rFonts w:ascii="Calibri" w:eastAsia="Times New Roman" w:hAnsi="Calibri" w:cs="Calibri"/>
+          <w:color w:val="000000"/>
+        </w:rPr>
+      </w:pPr>
+      <w:r>
+        <w:rPr>
+          <w:rFonts w:ascii="Calibri" w:eastAsia="Times New Roman" w:hAnsi="Calibri" w:cs="Calibri"/>
+          <w:color w:val="000000"/>
+        </w:rPr>
+        <w:t>Issue items</w:t>
+      </w:r>
+    </w:p>
+    <w:p>
+      <w:pPr>
+        <w:spacing w:after="0" w:line="240" w:lineRule="auto"/>
+        <w:rPr>
+          <w:rFonts w:ascii="Calibri" w:eastAsia="Times New Roman" w:hAnsi="Calibri" w:cs="Calibri"/>
+          <w:color w:val="000000"/>
+        </w:rPr>
+      </w:pPr>
+    </w:p>
+    <w:p>
+      <w:pPr>
+        <w:spacing w:after="0" w:line="240" w:lineRule="auto"/>
+        <w:rPr>
+          <w:rFonts w:ascii="Calibri" w:eastAsia="Times New Roman" w:hAnsi="Calibri" w:cs="Calibri"/>
+          <w:color w:val="000000"/>
+        </w:rPr>
+      </w:pPr>
+      <w:r>
+        <w:rPr>
+          <w:rFonts w:ascii="Calibri" w:eastAsia="Times New Roman" w:hAnsi="Calibri" w:cs="Calibri"/>
+          <w:color w:val="000000"/>
+        </w:rPr>
+        <w:t>Sanitization, remedy and issue items are part of the report on file-drop and forensic-workbench.</w:t>
+      </w:r>
+    </w:p>
+    <w:p>
+      <w:pPr>
+        <w:spacing w:after="0" w:line="240" w:lineRule="auto"/>
+        <w:rPr>
+          <w:rFonts w:ascii="Calibri" w:eastAsia="Times New Roman" w:hAnsi="Calibri" w:cs="Calibri"/>
+          <w:color w:val="000000"/>
+        </w:rPr>
+      </w:pPr>
+    </w:p>
+    <w:p>
+      <w:r>
+        <w:t xml:space="preserve">Technical description is extracted if any of these items has something detected. </w:t>
+      </w:r>
+    </w:p>
+    <w:p>
+      <w:r>
+        <w:t xml:space="preserve">If </w:t>
+      </w:r>
+      <w:proofErr w:type="gramStart"/>
+      <w:r>
+        <w:t>all of</w:t>
+      </w:r>
+      <w:proofErr w:type="gramEnd"/>
+      <w:r>
+        <w:t xml:space="preserve"> these items, across all content groups, have 0 count value – file is clean.</w:t>
+      </w:r>
+    </w:p>
+    <w:p/>
+    <w:p>
+      <w:proofErr w:type="spellStart"/>
+      <w:r>
+        <w:t>xPath</w:t>
+      </w:r>
+      <w:proofErr w:type="spellEnd"/>
+      <w:r>
+        <w:t>:</w:t>
+      </w:r>
+    </w:p>
+    <w:p>
+      <w:pPr>
+        <w:pStyle w:val="ListParagraph"/>
+        <w:numPr>
+          <w:ilvl w:val="0"/>
+          <w:numId w:val="8"/>
+        </w:numPr>
+      </w:pPr>
+      <w:r>
+        <w:t>count(//</w:t>
+      </w:r>
+      <w:proofErr w:type="spellStart"/>
+      <w:proofErr w:type="gramStart"/>
+      <w:r>
+        <w:t>gw:ContentGroup</w:t>
+      </w:r>
+      <w:proofErr w:type="spellEnd"/>
+      <w:proofErr w:type="gramEnd"/>
+      <w:r>
+        <w:t>)</w:t>
+      </w:r>
+    </w:p>
+    <w:p>
+      <w:pPr>
+        <w:pStyle w:val="ListParagraph"/>
+        <w:numPr>
+          <w:ilvl w:val="0"/>
+          <w:numId w:val="8"/>
+        </w:numPr>
+      </w:pPr>
+      <w:r>
+        <w:t>count(</w:t>
+      </w:r>
+      <w:r>
+        <w:t>//</w:t>
+      </w:r>
+      <w:proofErr w:type="spellStart"/>
+      <w:proofErr w:type="gramStart"/>
+      <w:r>
+        <w:t>gw:SanitisationItems</w:t>
+      </w:r>
+      <w:proofErr w:type="spellEnd"/>
+      <w:proofErr w:type="gramEnd"/>
+      <w:r>
+        <w:t>[@</w:t>
+      </w:r>
+      <w:proofErr w:type="spellStart"/>
+      <w:r>
+        <w:t>itemCount</w:t>
+      </w:r>
+      <w:proofErr w:type="spellEnd"/>
+      <w:r>
+        <w:t>&gt;0]</w:t>
+      </w:r>
+      <w:r>
+        <w:t>) – determine if the file was sanitized</w:t>
+      </w:r>
+    </w:p>
+    <w:p>
+      <w:pPr>
+        <w:pStyle w:val="ListParagraph"/>
+        <w:numPr>
+          <w:ilvl w:val="0"/>
+          <w:numId w:val="8"/>
+        </w:numPr>
+      </w:pPr>
+      <w:proofErr w:type="gramStart"/>
+      <w:r>
+        <w:t>count(</w:t>
+      </w:r>
+      <w:proofErr w:type="gramEnd"/>
+      <w:r>
+        <w:t>//</w:t>
+      </w:r>
+      <w:proofErr w:type="spellStart"/>
+      <w:r>
+        <w:t>gw:RemedyItems</w:t>
+      </w:r>
+      <w:proofErr w:type="spellEnd"/>
+      <w:r>
+        <w:t xml:space="preserve"> </w:t>
+      </w:r>
+      <w:r>
+        <w:t>[@</w:t>
+      </w:r>
+      <w:proofErr w:type="spellStart"/>
+      <w:r>
+        <w:t>itemCount</w:t>
+      </w:r>
+      <w:proofErr w:type="spellEnd"/>
+      <w:r>
+        <w:t>&gt;0]</w:t>
+      </w:r>
+      <w:r>
+        <w:t>)</w:t>
+      </w:r>
+      <w:r>
+        <w:t xml:space="preserve"> – determine if the file was remediated/repaired </w:t>
+      </w:r>
+    </w:p>
+    <w:p>
+      <w:pPr>
+        <w:pStyle w:val="ListParagraph"/>
+        <w:numPr>
+          <w:ilvl w:val="0"/>
+          <w:numId w:val="8"/>
+        </w:numPr>
+      </w:pPr>
+      <w:proofErr w:type="gramStart"/>
+      <w:r>
+        <w:t>count(</w:t>
+      </w:r>
+      <w:proofErr w:type="gramEnd"/>
+      <w:r>
+        <w:t>//</w:t>
+      </w:r>
       <w:bookmarkStart w:id="0" w:name="_GoBack"/>
+      <w:proofErr w:type="spellStart"/>
+      <w:r>
+        <w:t>gw:IssueItems</w:t>
+      </w:r>
       <w:bookmarkEnd w:id="0"/>
+      <w:proofErr w:type="spellEnd"/>
+      <w:r>
+        <w:t xml:space="preserve"> </w:t>
+      </w:r>
+      <w:r>
+        <w:t>[@</w:t>
+      </w:r>
+      <w:proofErr w:type="spellStart"/>
+      <w:r>
+        <w:t>itemCount</w:t>
+      </w:r>
+      <w:proofErr w:type="spellEnd"/>
+      <w:r>
+        <w:t>&gt;0]</w:t>
+      </w:r>
+      <w:r>
+        <w:t>)</w:t>
+      </w:r>
+      <w:r>
+        <w:t xml:space="preserve"> – determine if there was </w:t>
+      </w:r>
+      <w:proofErr w:type="spellStart"/>
+      <w:r>
+        <w:t>smth</w:t>
+      </w:r>
+      <w:proofErr w:type="spellEnd"/>
+      <w:r>
+        <w:t xml:space="preserve"> that could not be repaired </w:t>
+      </w:r>
+    </w:p>
+    <w:p>
+      <w:pPr>
+        <w:pStyle w:val="ListParagraph"/>
+        <w:numPr>
+          <w:ilvl w:val="0"/>
+          <w:numId w:val="8"/>
+        </w:numPr>
+      </w:pPr>
+      <w:r>
+        <w:t>//</w:t>
+      </w:r>
+      <w:proofErr w:type="spellStart"/>
+      <w:proofErr w:type="gramStart"/>
+      <w:r>
+        <w:t>gw:FileType</w:t>
+      </w:r>
+      <w:proofErr w:type="spellEnd"/>
+      <w:proofErr w:type="gramEnd"/>
+      <w:r>
+        <w:t>/text()</w:t>
+      </w:r>
+      <w:r>
+        <w:t xml:space="preserve"> – returns type of the file that was processed </w:t>
+      </w:r>
+    </w:p>
+    <w:p>
+      <w:pPr>
+        <w:pStyle w:val="ListParagraph"/>
+      </w:pPr>
     </w:p>
     <w:sectPr>
       <w:pgSz w:w="12240" w:h="15840"/>
@@ -723,6 +1214,119 @@
     </w:lvl>
   </w:abstractNum>
   <w:abstractNum w:abstractNumId="3" w15:restartNumberingAfterBreak="0">
+    <w:nsid w:val="46C95A01"/>
+    <w:multiLevelType w:val="hybridMultilevel"/>
+    <w:tmpl w:val="21F06E2E"/>
+    <w:lvl w:ilvl="0" w:tplc="04090001">
+      <w:start w:val="1"/>
+      <w:numFmt w:val="bullet"/>
+      <w:lvlText w:val=""/>
+      <w:lvlJc w:val="left"/>
+      <w:pPr>
+        <w:ind w:left="720" w:hanging="360"/>
+      </w:pPr>
+      <w:rPr>
+        <w:rFonts w:ascii="Symbol" w:hAnsi="Symbol" w:hint="default"/>
+      </w:rPr>
+    </w:lvl>
+    <w:lvl w:ilvl="1" w:tplc="04090003" w:tentative="1">
+      <w:start w:val="1"/>
+      <w:numFmt w:val="bullet"/>
+      <w:lvlText w:val="o"/>
+      <w:lvlJc w:val="left"/>
+      <w:pPr>
+        <w:ind w:left="1440" w:hanging="360"/>
+      </w:pPr>
+      <w:rPr>
+        <w:rFonts w:ascii="Courier New" w:hAnsi="Courier New" w:cs="Courier New" w:hint="default"/>
+      </w:rPr>
+    </w:lvl>
+    <w:lvl w:ilvl="2" w:tplc="04090005" w:tentative="1">
+      <w:start w:val="1"/>
+      <w:numFmt w:val="bullet"/>
+      <w:lvlText w:val=""/>
+      <w:lvlJc w:val="left"/>
+      <w:pPr>
+        <w:ind w:left="2160" w:hanging="360"/>
+      </w:pPr>
+      <w:rPr>
+        <w:rFonts w:ascii="Wingdings" w:hAnsi="Wingdings" w:hint="default"/>
+      </w:rPr>
+    </w:lvl>
+    <w:lvl w:ilvl="3" w:tplc="04090001" w:tentative="1">
+      <w:start w:val="1"/>
+      <w:numFmt w:val="bullet"/>
+      <w:lvlText w:val=""/>
+      <w:lvlJc w:val="left"/>
+      <w:pPr>
+        <w:ind w:left="2880" w:hanging="360"/>
+      </w:pPr>
+      <w:rPr>
+        <w:rFonts w:ascii="Symbol" w:hAnsi="Symbol" w:hint="default"/>
+      </w:rPr>
+    </w:lvl>
+    <w:lvl w:ilvl="4" w:tplc="04090003" w:tentative="1">
+      <w:start w:val="1"/>
+      <w:numFmt w:val="bullet"/>
+      <w:lvlText w:val="o"/>
+      <w:lvlJc w:val="left"/>
+      <w:pPr>
+        <w:ind w:left="3600" w:hanging="360"/>
+      </w:pPr>
+      <w:rPr>
+        <w:rFonts w:ascii="Courier New" w:hAnsi="Courier New" w:cs="Courier New" w:hint="default"/>
+      </w:rPr>
+    </w:lvl>
+    <w:lvl w:ilvl="5" w:tplc="04090005" w:tentative="1">
+      <w:start w:val="1"/>
+      <w:numFmt w:val="bullet"/>
+      <w:lvlText w:val=""/>
+      <w:lvlJc w:val="left"/>
+      <w:pPr>
+        <w:ind w:left="4320" w:hanging="360"/>
+      </w:pPr>
+      <w:rPr>
+        <w:rFonts w:ascii="Wingdings" w:hAnsi="Wingdings" w:hint="default"/>
+      </w:rPr>
+    </w:lvl>
+    <w:lvl w:ilvl="6" w:tplc="04090001" w:tentative="1">
+      <w:start w:val="1"/>
+      <w:numFmt w:val="bullet"/>
+      <w:lvlText w:val=""/>
+      <w:lvlJc w:val="left"/>
+      <w:pPr>
+        <w:ind w:left="5040" w:hanging="360"/>
+      </w:pPr>
+      <w:rPr>
+        <w:rFonts w:ascii="Symbol" w:hAnsi="Symbol" w:hint="default"/>
+      </w:rPr>
+    </w:lvl>
+    <w:lvl w:ilvl="7" w:tplc="04090003" w:tentative="1">
+      <w:start w:val="1"/>
+      <w:numFmt w:val="bullet"/>
+      <w:lvlText w:val="o"/>
+      <w:lvlJc w:val="left"/>
+      <w:pPr>
+        <w:ind w:left="5760" w:hanging="360"/>
+      </w:pPr>
+      <w:rPr>
+        <w:rFonts w:ascii="Courier New" w:hAnsi="Courier New" w:cs="Courier New" w:hint="default"/>
+      </w:rPr>
+    </w:lvl>
+    <w:lvl w:ilvl="8" w:tplc="04090005" w:tentative="1">
+      <w:start w:val="1"/>
+      <w:numFmt w:val="bullet"/>
+      <w:lvlText w:val=""/>
+      <w:lvlJc w:val="left"/>
+      <w:pPr>
+        <w:ind w:left="6480" w:hanging="360"/>
+      </w:pPr>
+      <w:rPr>
+        <w:rFonts w:ascii="Wingdings" w:hAnsi="Wingdings" w:hint="default"/>
+      </w:rPr>
+    </w:lvl>
+  </w:abstractNum>
+  <w:abstractNum w:abstractNumId="4" w15:restartNumberingAfterBreak="0">
     <w:nsid w:val="49A20CA4"/>
     <w:multiLevelType w:val="hybridMultilevel"/>
     <w:tmpl w:val="2B5E1380"/>
@@ -835,7 +1439,120 @@
       </w:rPr>
     </w:lvl>
   </w:abstractNum>
-  <w:abstractNum w:abstractNumId="4" w15:restartNumberingAfterBreak="0">
+  <w:abstractNum w:abstractNumId="5" w15:restartNumberingAfterBreak="0">
+    <w:nsid w:val="49B56011"/>
+    <w:multiLevelType w:val="hybridMultilevel"/>
+    <w:tmpl w:val="6FE62AE2"/>
+    <w:lvl w:ilvl="0" w:tplc="04090001">
+      <w:start w:val="1"/>
+      <w:numFmt w:val="bullet"/>
+      <w:lvlText w:val=""/>
+      <w:lvlJc w:val="left"/>
+      <w:pPr>
+        <w:ind w:left="720" w:hanging="360"/>
+      </w:pPr>
+      <w:rPr>
+        <w:rFonts w:ascii="Symbol" w:hAnsi="Symbol" w:hint="default"/>
+      </w:rPr>
+    </w:lvl>
+    <w:lvl w:ilvl="1" w:tplc="04090003" w:tentative="1">
+      <w:start w:val="1"/>
+      <w:numFmt w:val="bullet"/>
+      <w:lvlText w:val="o"/>
+      <w:lvlJc w:val="left"/>
+      <w:pPr>
+        <w:ind w:left="1440" w:hanging="360"/>
+      </w:pPr>
+      <w:rPr>
+        <w:rFonts w:ascii="Courier New" w:hAnsi="Courier New" w:cs="Courier New" w:hint="default"/>
+      </w:rPr>
+    </w:lvl>
+    <w:lvl w:ilvl="2" w:tplc="04090005" w:tentative="1">
+      <w:start w:val="1"/>
+      <w:numFmt w:val="bullet"/>
+      <w:lvlText w:val=""/>
+      <w:lvlJc w:val="left"/>
+      <w:pPr>
+        <w:ind w:left="2160" w:hanging="360"/>
+      </w:pPr>
+      <w:rPr>
+        <w:rFonts w:ascii="Wingdings" w:hAnsi="Wingdings" w:hint="default"/>
+      </w:rPr>
+    </w:lvl>
+    <w:lvl w:ilvl="3" w:tplc="04090001" w:tentative="1">
+      <w:start w:val="1"/>
+      <w:numFmt w:val="bullet"/>
+      <w:lvlText w:val=""/>
+      <w:lvlJc w:val="left"/>
+      <w:pPr>
+        <w:ind w:left="2880" w:hanging="360"/>
+      </w:pPr>
+      <w:rPr>
+        <w:rFonts w:ascii="Symbol" w:hAnsi="Symbol" w:hint="default"/>
+      </w:rPr>
+    </w:lvl>
+    <w:lvl w:ilvl="4" w:tplc="04090003" w:tentative="1">
+      <w:start w:val="1"/>
+      <w:numFmt w:val="bullet"/>
+      <w:lvlText w:val="o"/>
+      <w:lvlJc w:val="left"/>
+      <w:pPr>
+        <w:ind w:left="3600" w:hanging="360"/>
+      </w:pPr>
+      <w:rPr>
+        <w:rFonts w:ascii="Courier New" w:hAnsi="Courier New" w:cs="Courier New" w:hint="default"/>
+      </w:rPr>
+    </w:lvl>
+    <w:lvl w:ilvl="5" w:tplc="04090005" w:tentative="1">
+      <w:start w:val="1"/>
+      <w:numFmt w:val="bullet"/>
+      <w:lvlText w:val=""/>
+      <w:lvlJc w:val="left"/>
+      <w:pPr>
+        <w:ind w:left="4320" w:hanging="360"/>
+      </w:pPr>
+      <w:rPr>
+        <w:rFonts w:ascii="Wingdings" w:hAnsi="Wingdings" w:hint="default"/>
+      </w:rPr>
+    </w:lvl>
+    <w:lvl w:ilvl="6" w:tplc="04090001" w:tentative="1">
+      <w:start w:val="1"/>
+      <w:numFmt w:val="bullet"/>
+      <w:lvlText w:val=""/>
+      <w:lvlJc w:val="left"/>
+      <w:pPr>
+        <w:ind w:left="5040" w:hanging="360"/>
+      </w:pPr>
+      <w:rPr>
+        <w:rFonts w:ascii="Symbol" w:hAnsi="Symbol" w:hint="default"/>
+      </w:rPr>
+    </w:lvl>
+    <w:lvl w:ilvl="7" w:tplc="04090003" w:tentative="1">
+      <w:start w:val="1"/>
+      <w:numFmt w:val="bullet"/>
+      <w:lvlText w:val="o"/>
+      <w:lvlJc w:val="left"/>
+      <w:pPr>
+        <w:ind w:left="5760" w:hanging="360"/>
+      </w:pPr>
+      <w:rPr>
+        <w:rFonts w:ascii="Courier New" w:hAnsi="Courier New" w:cs="Courier New" w:hint="default"/>
+      </w:rPr>
+    </w:lvl>
+    <w:lvl w:ilvl="8" w:tplc="04090005" w:tentative="1">
+      <w:start w:val="1"/>
+      <w:numFmt w:val="bullet"/>
+      <w:lvlText w:val=""/>
+      <w:lvlJc w:val="left"/>
+      <w:pPr>
+        <w:ind w:left="6480" w:hanging="360"/>
+      </w:pPr>
+      <w:rPr>
+        <w:rFonts w:ascii="Wingdings" w:hAnsi="Wingdings" w:hint="default"/>
+      </w:rPr>
+    </w:lvl>
+  </w:abstractNum>
+  <w:abstractNum w:abstractNumId="6" w15:restartNumberingAfterBreak="0">
     <w:nsid w:val="77B658A1"/>
     <w:multiLevelType w:val="hybridMultilevel"/>
     <w:tmpl w:val="CD5A6D88"/>
@@ -948,7 +1665,7 @@
       </w:rPr>
     </w:lvl>
   </w:abstractNum>
-  <w:abstractNum w:abstractNumId="5" w15:restartNumberingAfterBreak="0">
+  <w:abstractNum w:abstractNumId="7" w15:restartNumberingAfterBreak="0">
     <w:nsid w:val="7ADF0CAA"/>
     <w:multiLevelType w:val="hybridMultilevel"/>
     <w:tmpl w:val="F87AFDAC"/>
@@ -1062,7 +1779,7 @@
     </w:lvl>
   </w:abstractNum>
   <w:num w:numId="1">
-    <w:abstractNumId w:val="3"/>
+    <w:abstractNumId w:val="4"/>
   </w:num>
   <w:num w:numId="2">
     <w:abstractNumId w:val="1"/>
@@ -1071,13 +1788,19 @@
     <w:abstractNumId w:val="2"/>
   </w:num>
   <w:num w:numId="4">
-    <w:abstractNumId w:val="5"/>
+    <w:abstractNumId w:val="7"/>
   </w:num>
   <w:num w:numId="5">
     <w:abstractNumId w:val="0"/>
   </w:num>
   <w:num w:numId="6">
-    <w:abstractNumId w:val="4"/>
+    <w:abstractNumId w:val="6"/>
+  </w:num>
+  <w:num w:numId="7">
+    <w:abstractNumId w:val="5"/>
+  </w:num>
+  <w:num w:numId="8">
+    <w:abstractNumId w:val="3"/>
   </w:num>
 </w:numbering>
 </file>
@@ -1205,6 +1928,7 @@
     <w:lsdException w:name="HTML Sample" w:semiHidden="1" w:unhideWhenUsed="1"/>
     <w:lsdException w:name="HTML Typewriter" w:semiHidden="1" w:unhideWhenUsed="1"/>
     <w:lsdException w:name="HTML Variable" w:semiHidden="1" w:unhideWhenUsed="1"/>
+    <w:lsdException w:name="Normal Table" w:semiHidden="1" w:unhideWhenUsed="1"/>
     <w:lsdException w:name="annotation subject" w:semiHidden="1" w:unhideWhenUsed="1"/>
     <w:lsdException w:name="No List" w:semiHidden="1" w:unhideWhenUsed="1"/>
     <w:lsdException w:name="Outline List 1" w:semiHidden="1" w:unhideWhenUsed="1"/>
@@ -1251,8 +1975,10 @@
     <w:lsdException w:name="Table Subtle 2" w:semiHidden="1" w:unhideWhenUsed="1"/>
     <w:lsdException w:name="Table Web 1" w:semiHidden="1" w:unhideWhenUsed="1"/>
     <w:lsdException w:name="Table Web 2" w:semiHidden="1" w:unhideWhenUsed="1"/>
+    <w:lsdException w:name="Table Web 3" w:semiHidden="1" w:unhideWhenUsed="1"/>
     <w:lsdException w:name="Balloon Text" w:semiHidden="1" w:unhideWhenUsed="1"/>
     <w:lsdException w:name="Table Grid" w:uiPriority="39"/>
+    <w:lsdException w:name="Table Theme" w:semiHidden="1" w:unhideWhenUsed="1"/>
     <w:lsdException w:name="Placeholder Text" w:semiHidden="1"/>
     <w:lsdException w:name="No Spacing" w:uiPriority="1" w:qFormat="1"/>
     <w:lsdException w:name="Light Shading" w:uiPriority="60"/>
@@ -1481,6 +2207,7 @@
   <w:style w:type="character" w:default="1" w:styleId="DefaultParagraphFont">
     <w:name w:val="Default Paragraph Font"/>
     <w:uiPriority w:val="1"/>
+    <w:semiHidden/>
     <w:unhideWhenUsed/>
   </w:style>
   <w:style w:type="table" w:default="1" w:styleId="TableNormal">

</xml_diff>